<commit_message>
Acta 3 - entrevista prioridades
</commit_message>
<xml_diff>
--- a/Documentación/PREGAME/1. ELICITACION/1.4 Actas reuniones/G2_Acta001.docx
+++ b/Documentación/PREGAME/1. ELICITACION/1.4 Actas reuniones/G2_Acta001.docx
@@ -6,7 +6,9 @@
       <w:pPr>
         <w:widowControl w:val="0"/>
         <w:spacing w:after="0"/>
-      </w:pPr>
+        <w:jc w:val="center"/>
+      </w:pPr>
+      <w:bookmarkStart w:id="0" w:name="_Hlk93334379"/>
     </w:p>
     <w:tbl>
       <w:tblPr>
@@ -60,7 +62,7 @@
                           <pic:cNvPicPr preferRelativeResize="0"/>
                         </pic:nvPicPr>
                         <pic:blipFill>
-                          <a:blip r:embed="rId5"/>
+                          <a:blip r:embed="rId7"/>
                           <a:srcRect/>
                           <a:stretch>
                             <a:fillRect/>
@@ -147,15 +149,7 @@
                 <w:sz w:val="20"/>
                 <w:szCs w:val="20"/>
               </w:rPr>
-              <w:t xml:space="preserve">de </w:t>
-            </w:r>
-            <w:r>
-              <w:rPr>
-                <w:b/>
-                <w:sz w:val="20"/>
-                <w:szCs w:val="20"/>
-              </w:rPr>
-              <w:t>CATÁLOGO DE PRODUCTOS EN LÍNEA</w:t>
+              <w:t>de CATÁLOGO DE PRODUCTOS EN LÍNEA</w:t>
             </w:r>
           </w:p>
         </w:tc>
@@ -262,8 +256,8 @@
             <w:tcW w:w="2488" w:type="dxa"/>
           </w:tcPr>
           <w:p>
-            <w:bookmarkStart w:id="0" w:name="bookmark=id.gjdgxs" w:colFirst="0" w:colLast="0"/>
-            <w:bookmarkEnd w:id="0"/>
+            <w:bookmarkStart w:id="1" w:name="bookmark=id.gjdgxs" w:colFirst="0" w:colLast="0"/>
+            <w:bookmarkEnd w:id="1"/>
             <w:r>
               <w:rPr>
                 <w:b/>
@@ -515,10 +509,7 @@
           </w:tcPr>
           <w:p>
             <w:r>
-              <w:t xml:space="preserve">Dueño </w:t>
-            </w:r>
-            <w:r>
-              <w:t>de la empresa “MULTIFILTROS”</w:t>
+              <w:t>Dueño de la empresa “MULTIFILTROS”</w:t>
             </w:r>
           </w:p>
         </w:tc>
@@ -533,10 +524,7 @@
               <w:jc w:val="center"/>
             </w:pPr>
             <w:r>
-              <w:t>Lenin Basantes</w:t>
-            </w:r>
-            <w:r>
-              <w:t xml:space="preserve"> </w:t>
+              <w:t xml:space="preserve">Lenin Basantes </w:t>
             </w:r>
           </w:p>
         </w:tc>
@@ -682,8 +670,8 @@
                 <w:szCs w:val="20"/>
               </w:rPr>
             </w:pPr>
-            <w:bookmarkStart w:id="1" w:name="_heading=h.30j0zll" w:colFirst="0" w:colLast="0"/>
-            <w:bookmarkEnd w:id="1"/>
+            <w:bookmarkStart w:id="2" w:name="_heading=h.30j0zll" w:colFirst="0" w:colLast="0"/>
+            <w:bookmarkEnd w:id="2"/>
             <w:r>
               <w:rPr>
                 <w:rFonts w:ascii="Arial" w:eastAsia="Arial" w:hAnsi="Arial" w:cs="Arial"/>
@@ -1275,7 +1263,7 @@
                     <pic:cNvPicPr/>
                   </pic:nvPicPr>
                   <pic:blipFill>
-                    <a:blip r:embed="rId6">
+                    <a:blip r:embed="rId8">
                       <a:extLst>
                         <a:ext uri="{28A0092B-C50C-407E-A947-70E740481C1C}">
                           <a14:useLocalDpi xmlns:a14="http://schemas.microsoft.com/office/drawing/2010/main" val="0"/>
@@ -1327,7 +1315,7 @@
                     <pic:cNvPicPr/>
                   </pic:nvPicPr>
                   <pic:blipFill>
-                    <a:blip r:embed="rId7"/>
+                    <a:blip r:embed="rId9"/>
                     <a:stretch>
                       <a:fillRect/>
                     </a:stretch>
@@ -1418,17 +1406,7 @@
           <w:sz w:val="20"/>
           <w:szCs w:val="20"/>
         </w:rPr>
-        <w:t xml:space="preserve">                                                              </w:t>
-      </w:r>
-      <w:r>
-        <w:rPr>
-          <w:rFonts w:ascii="Arial" w:eastAsia="Arial" w:hAnsi="Arial" w:cs="Arial"/>
-          <w:b/>
-          <w:color w:val="000000"/>
-          <w:sz w:val="20"/>
-          <w:szCs w:val="20"/>
-        </w:rPr>
-        <w:t xml:space="preserve">   </w:t>
+        <w:t xml:space="preserve">                                                                 </w:t>
       </w:r>
       <w:r>
         <w:rPr>
@@ -1521,9 +1499,10 @@
         <w:t>proyecto</w:t>
       </w:r>
     </w:p>
+    <w:bookmarkEnd w:id="0"/>
     <w:p/>
     <w:sectPr>
-      <w:footerReference w:type="default" r:id="rId8"/>
+      <w:footerReference w:type="default" r:id="rId10"/>
       <w:pgSz w:w="11906" w:h="16838"/>
       <w:pgMar w:top="1134" w:right="1701" w:bottom="1417" w:left="1701" w:header="720" w:footer="720" w:gutter="0"/>
       <w:pgNumType w:start="1"/>
@@ -1531,6 +1510,31 @@
     </w:sectPr>
   </w:body>
 </w:document>
+</file>
+
+<file path=word/endnotes.xml><?xml version="1.0" encoding="utf-8"?>
+<w:endnotes xmlns:wpc="http://schemas.microsoft.com/office/word/2010/wordprocessingCanvas" xmlns:cx="http://schemas.microsoft.com/office/drawing/2014/chartex" xmlns:cx1="http://schemas.microsoft.com/office/drawing/2015/9/8/chartex" xmlns:cx2="http://schemas.microsoft.com/office/drawing/2015/10/21/chartex" xmlns:cx3="http://schemas.microsoft.com/office/drawing/2016/5/9/chartex" xmlns:cx4="http://schemas.microsoft.com/office/drawing/2016/5/10/chartex" xmlns:cx5="http://schemas.microsoft.com/office/drawing/2016/5/11/chartex" xmlns:cx6="http://schemas.microsoft.com/office/drawing/2016/5/12/chartex" xmlns:cx7="http://schemas.microsoft.com/office/drawing/2016/5/13/chartex" xmlns:cx8="http://schemas.microsoft.com/office/drawing/2016/5/14/chartex" xmlns:mc="http://schemas.openxmlformats.org/markup-compatibility/2006" xmlns:aink="http://schemas.microsoft.com/office/drawing/2016/ink" xmlns:am3d="http://schemas.microsoft.com/office/drawing/2017/model3d" xmlns:o="urn:schemas-microsoft-com:office:office" xmlns:r="http://schemas.openxmlformats.org/officeDocument/2006/relationships" xmlns:m="http://schemas.openxmlformats.org/officeDocument/2006/math" xmlns:v="urn:schemas-microsoft-com:vml" xmlns:wp14="http://schemas.microsoft.com/office/word/2010/wordprocessingDrawing" xmlns:wp="http://schemas.openxmlformats.org/drawingml/2006/wordprocessingDrawing" xmlns:w10="urn:schemas-microsoft-com:office:word" xmlns:w="http://schemas.openxmlformats.org/wordprocessingml/2006/main" xmlns:w14="http://schemas.microsoft.com/office/word/2010/wordml" xmlns:w15="http://schemas.microsoft.com/office/word/2012/wordml" xmlns:w16cex="http://schemas.microsoft.com/office/word/2018/wordml/cex" xmlns:w16cid="http://schemas.microsoft.com/office/word/2016/wordml/cid" xmlns:w16="http://schemas.microsoft.com/office/word/2018/wordml" xmlns:w16sdtdh="http://schemas.microsoft.com/office/word/2020/wordml/sdtdatahash" xmlns:w16se="http://schemas.microsoft.com/office/word/2015/wordml/symex" xmlns:wpg="http://schemas.microsoft.com/office/word/2010/wordprocessingGroup" xmlns:wpi="http://schemas.microsoft.com/office/word/2010/wordprocessingInk" xmlns:wne="http://schemas.microsoft.com/office/word/2006/wordml" xmlns:wps="http://schemas.microsoft.com/office/word/2010/wordprocessingShape" mc:Ignorable="w14 w15 w16se w16cid w16 w16cex w16sdtdh wp14">
+  <w:endnote w:type="separator" w:id="-1">
+    <w:p>
+      <w:pPr>
+        <w:spacing w:after="0" w:line="240" w:lineRule="auto"/>
+      </w:pPr>
+      <w:r>
+        <w:separator/>
+      </w:r>
+    </w:p>
+  </w:endnote>
+  <w:endnote w:type="continuationSeparator" w:id="0">
+    <w:p>
+      <w:pPr>
+        <w:spacing w:after="0" w:line="240" w:lineRule="auto"/>
+      </w:pPr>
+      <w:r>
+        <w:continuationSeparator/>
+      </w:r>
+    </w:p>
+  </w:endnote>
+</w:endnotes>
 </file>
 
 <file path=word/footer1.xml><?xml version="1.0" encoding="utf-8"?>
@@ -1573,6 +1577,31 @@
     </w:pPr>
   </w:p>
 </w:ftr>
+</file>
+
+<file path=word/footnotes.xml><?xml version="1.0" encoding="utf-8"?>
+<w:footnotes xmlns:wpc="http://schemas.microsoft.com/office/word/2010/wordprocessingCanvas" xmlns:cx="http://schemas.microsoft.com/office/drawing/2014/chartex" xmlns:cx1="http://schemas.microsoft.com/office/drawing/2015/9/8/chartex" xmlns:cx2="http://schemas.microsoft.com/office/drawing/2015/10/21/chartex" xmlns:cx3="http://schemas.microsoft.com/office/drawing/2016/5/9/chartex" xmlns:cx4="http://schemas.microsoft.com/office/drawing/2016/5/10/chartex" xmlns:cx5="http://schemas.microsoft.com/office/drawing/2016/5/11/chartex" xmlns:cx6="http://schemas.microsoft.com/office/drawing/2016/5/12/chartex" xmlns:cx7="http://schemas.microsoft.com/office/drawing/2016/5/13/chartex" xmlns:cx8="http://schemas.microsoft.com/office/drawing/2016/5/14/chartex" xmlns:mc="http://schemas.openxmlformats.org/markup-compatibility/2006" xmlns:aink="http://schemas.microsoft.com/office/drawing/2016/ink" xmlns:am3d="http://schemas.microsoft.com/office/drawing/2017/model3d" xmlns:o="urn:schemas-microsoft-com:office:office" xmlns:r="http://schemas.openxmlformats.org/officeDocument/2006/relationships" xmlns:m="http://schemas.openxmlformats.org/officeDocument/2006/math" xmlns:v="urn:schemas-microsoft-com:vml" xmlns:wp14="http://schemas.microsoft.com/office/word/2010/wordprocessingDrawing" xmlns:wp="http://schemas.openxmlformats.org/drawingml/2006/wordprocessingDrawing" xmlns:w10="urn:schemas-microsoft-com:office:word" xmlns:w="http://schemas.openxmlformats.org/wordprocessingml/2006/main" xmlns:w14="http://schemas.microsoft.com/office/word/2010/wordml" xmlns:w15="http://schemas.microsoft.com/office/word/2012/wordml" xmlns:w16cex="http://schemas.microsoft.com/office/word/2018/wordml/cex" xmlns:w16cid="http://schemas.microsoft.com/office/word/2016/wordml/cid" xmlns:w16="http://schemas.microsoft.com/office/word/2018/wordml" xmlns:w16sdtdh="http://schemas.microsoft.com/office/word/2020/wordml/sdtdatahash" xmlns:w16se="http://schemas.microsoft.com/office/word/2015/wordml/symex" xmlns:wpg="http://schemas.microsoft.com/office/word/2010/wordprocessingGroup" xmlns:wpi="http://schemas.microsoft.com/office/word/2010/wordprocessingInk" xmlns:wne="http://schemas.microsoft.com/office/word/2006/wordml" xmlns:wps="http://schemas.microsoft.com/office/word/2010/wordprocessingShape" mc:Ignorable="w14 w15 w16se w16cid w16 w16cex w16sdtdh wp14">
+  <w:footnote w:type="separator" w:id="-1">
+    <w:p>
+      <w:pPr>
+        <w:spacing w:after="0" w:line="240" w:lineRule="auto"/>
+      </w:pPr>
+      <w:r>
+        <w:separator/>
+      </w:r>
+    </w:p>
+  </w:footnote>
+  <w:footnote w:type="continuationSeparator" w:id="0">
+    <w:p>
+      <w:pPr>
+        <w:spacing w:after="0" w:line="240" w:lineRule="auto"/>
+      </w:pPr>
+      <w:r>
+        <w:continuationSeparator/>
+      </w:r>
+    </w:p>
+  </w:footnote>
+</w:footnotes>
 </file>
 
 <file path=word/numbering.xml><?xml version="1.0" encoding="utf-8"?>

</xml_diff>